<commit_message>
Updating Person Runner in additional tasks
</commit_message>
<xml_diff>
--- a/Tasks/SP21-BCS-102.docx
+++ b/Tasks/SP21-BCS-102.docx
@@ -1264,29 +1264,7 @@
           <w:sz w:val="32"/>
           <w:szCs w:val="26"/>
         </w:rPr>
-        <w:t xml:space="preserve">1.  </w:t>
-      </w:r>
-      <w:r>
-        <w:rPr>
-          <w:rFonts w:ascii="Bahnschrift SemiBold" w:hAnsi="Bahnschrift SemiBold" w:cs="Arial"/>
-          <w:b/>
-          <w:caps/>
-          <w:color w:val="2E74B5" w:themeColor="accent1" w:themeShade="BF"/>
-          <w:sz w:val="32"/>
-          <w:szCs w:val="26"/>
-        </w:rPr>
-        <w:t>Student</w:t>
-      </w:r>
-      <w:r>
-        <w:rPr>
-          <w:rFonts w:ascii="Bahnschrift SemiBold" w:hAnsi="Bahnschrift SemiBold" w:cs="Arial"/>
-          <w:b/>
-          <w:caps/>
-          <w:color w:val="2E74B5" w:themeColor="accent1" w:themeShade="BF"/>
-          <w:sz w:val="32"/>
-          <w:szCs w:val="26"/>
-        </w:rPr>
-        <w:t xml:space="preserve"> cLass</w:t>
+        <w:t>1.  Student cLass</w:t>
       </w:r>
     </w:p>
     <w:p>
@@ -1884,29 +1862,7 @@
           <w:sz w:val="32"/>
           <w:szCs w:val="26"/>
         </w:rPr>
-        <w:t xml:space="preserve">1.  </w:t>
-      </w:r>
-      <w:r>
-        <w:rPr>
-          <w:rFonts w:ascii="Bahnschrift SemiBold" w:hAnsi="Bahnschrift SemiBold" w:cs="Arial"/>
-          <w:b/>
-          <w:caps/>
-          <w:color w:val="2E74B5" w:themeColor="accent1" w:themeShade="BF"/>
-          <w:sz w:val="32"/>
-          <w:szCs w:val="26"/>
-        </w:rPr>
-        <w:t>Question</w:t>
-      </w:r>
-      <w:r>
-        <w:rPr>
-          <w:rFonts w:ascii="Bahnschrift SemiBold" w:hAnsi="Bahnschrift SemiBold" w:cs="Arial"/>
-          <w:b/>
-          <w:caps/>
-          <w:color w:val="2E74B5" w:themeColor="accent1" w:themeShade="BF"/>
-          <w:sz w:val="32"/>
-          <w:szCs w:val="26"/>
-        </w:rPr>
-        <w:t xml:space="preserve"> cLass</w:t>
+        <w:t>1.  Question cLass</w:t>
       </w:r>
     </w:p>
     <w:p>
@@ -2590,29 +2546,7 @@
           <w:sz w:val="32"/>
           <w:szCs w:val="26"/>
         </w:rPr>
-        <w:t xml:space="preserve">1.  </w:t>
-      </w:r>
-      <w:r>
-        <w:rPr>
-          <w:rFonts w:ascii="Bahnschrift SemiBold" w:hAnsi="Bahnschrift SemiBold" w:cs="Arial"/>
-          <w:b/>
-          <w:caps/>
-          <w:color w:val="2E74B5" w:themeColor="accent1" w:themeShade="BF"/>
-          <w:sz w:val="32"/>
-          <w:szCs w:val="26"/>
-        </w:rPr>
-        <w:t>Exam</w:t>
-      </w:r>
-      <w:r>
-        <w:rPr>
-          <w:rFonts w:ascii="Bahnschrift SemiBold" w:hAnsi="Bahnschrift SemiBold" w:cs="Arial"/>
-          <w:b/>
-          <w:caps/>
-          <w:color w:val="2E74B5" w:themeColor="accent1" w:themeShade="BF"/>
-          <w:sz w:val="32"/>
-          <w:szCs w:val="26"/>
-        </w:rPr>
-        <w:t xml:space="preserve"> cLass</w:t>
+        <w:t>1.  Exam cLass</w:t>
       </w:r>
     </w:p>
     <w:p>
@@ -3515,18 +3449,7 @@
           <w:sz w:val="32"/>
           <w:szCs w:val="26"/>
         </w:rPr>
-        <w:t xml:space="preserve">1.  </w:t>
-      </w:r>
-      <w:r>
-        <w:rPr>
-          <w:rFonts w:ascii="Bahnschrift SemiBold" w:hAnsi="Bahnschrift SemiBold" w:cs="Arial"/>
-          <w:b/>
-          <w:caps/>
-          <w:color w:val="2E74B5" w:themeColor="accent1" w:themeShade="BF"/>
-          <w:sz w:val="32"/>
-          <w:szCs w:val="26"/>
-        </w:rPr>
-        <w:t xml:space="preserve">Runner </w:t>
+        <w:t xml:space="preserve">1.  Runner </w:t>
       </w:r>
       <w:r>
         <w:rPr>
@@ -3539,8 +3462,6 @@
         </w:rPr>
         <w:t>Exam</w:t>
       </w:r>
-      <w:bookmarkStart w:id="0" w:name="_GoBack"/>
-      <w:bookmarkEnd w:id="0"/>
       <w:r>
         <w:rPr>
           <w:rFonts w:ascii="Bahnschrift SemiBold" w:hAnsi="Bahnschrift SemiBold" w:cs="Arial"/>
@@ -3968,17 +3889,1426 @@
         <w:t>}</w:t>
       </w:r>
     </w:p>
-    <w:p/>
-    <w:p/>
     <w:p>
       <w:r>
         <w:t>}</w:t>
       </w:r>
+    </w:p>
+    <w:p>
+      <w:pPr>
+        <w:rPr>
+          <w:color w:val="2E74B5" w:themeColor="accent1" w:themeShade="BF"/>
+        </w:rPr>
+      </w:pPr>
+    </w:p>
+    <w:p>
+      <w:pPr>
+        <w:pBdr>
+          <w:bottom w:val="single" w:sz="6" w:space="1" w:color="auto"/>
+        </w:pBdr>
+        <w:rPr>
+          <w:color w:val="2E74B5" w:themeColor="accent1" w:themeShade="BF"/>
+        </w:rPr>
+      </w:pPr>
+    </w:p>
+    <w:p>
+      <w:pPr>
+        <w:pStyle w:val="NoSpacing"/>
+        <w:spacing w:line="256" w:lineRule="auto"/>
+        <w:jc w:val="center"/>
+        <w:rPr>
+          <w:rFonts w:ascii="Bahnschrift SemiBold" w:hAnsi="Bahnschrift SemiBold" w:cs="Arial"/>
+          <w:b/>
+          <w:caps/>
+          <w:color w:val="2E74B5" w:themeColor="accent1" w:themeShade="BF"/>
+          <w:sz w:val="32"/>
+          <w:szCs w:val="26"/>
+        </w:rPr>
+      </w:pPr>
+    </w:p>
+    <w:p>
+      <w:pPr>
+        <w:pStyle w:val="NoSpacing"/>
+        <w:spacing w:line="256" w:lineRule="auto"/>
+        <w:jc w:val="center"/>
+        <w:rPr>
+          <w:rFonts w:ascii="Bahnschrift SemiBold" w:hAnsi="Bahnschrift SemiBold" w:cs="Arial"/>
+          <w:b/>
+          <w:caps/>
+          <w:color w:val="2E74B5" w:themeColor="accent1" w:themeShade="BF"/>
+          <w:sz w:val="32"/>
+          <w:szCs w:val="26"/>
+        </w:rPr>
+      </w:pPr>
+      <w:r>
+        <w:rPr>
+          <w:rFonts w:ascii="Bahnschrift SemiBold" w:hAnsi="Bahnschrift SemiBold" w:cs="Arial"/>
+          <w:b/>
+          <w:caps/>
+          <w:color w:val="2E74B5" w:themeColor="accent1" w:themeShade="BF"/>
+          <w:sz w:val="32"/>
+          <w:szCs w:val="26"/>
+        </w:rPr>
+        <w:t xml:space="preserve">2.  </w:t>
+      </w:r>
+      <w:r>
+        <w:rPr>
+          <w:rFonts w:ascii="Bahnschrift SemiBold" w:hAnsi="Bahnschrift SemiBold" w:cs="Arial"/>
+          <w:b/>
+          <w:caps/>
+          <w:color w:val="2E74B5" w:themeColor="accent1" w:themeShade="BF"/>
+          <w:sz w:val="32"/>
+          <w:szCs w:val="26"/>
+        </w:rPr>
+        <w:t>Person</w:t>
+      </w:r>
+      <w:r>
+        <w:rPr>
+          <w:rFonts w:ascii="Bahnschrift SemiBold" w:hAnsi="Bahnschrift SemiBold" w:cs="Arial"/>
+          <w:b/>
+          <w:caps/>
+          <w:color w:val="2E74B5" w:themeColor="accent1" w:themeShade="BF"/>
+          <w:sz w:val="32"/>
+          <w:szCs w:val="26"/>
+        </w:rPr>
+        <w:t xml:space="preserve"> cLass</w:t>
+      </w:r>
+    </w:p>
+    <w:p>
+      <w:proofErr w:type="gramStart"/>
+      <w:r>
+        <w:t>public</w:t>
+      </w:r>
+      <w:proofErr w:type="gramEnd"/>
+      <w:r>
+        <w:t xml:space="preserve"> abstract class Person2{</w:t>
+      </w:r>
+    </w:p>
+    <w:p/>
+    <w:p>
+      <w:r>
+        <w:tab/>
+        <w:t>//Data Members</w:t>
+      </w:r>
+    </w:p>
+    <w:p>
+      <w:r>
+        <w:tab/>
+      </w:r>
+      <w:proofErr w:type="gramStart"/>
+      <w:r>
+        <w:t>private</w:t>
+      </w:r>
+      <w:proofErr w:type="gramEnd"/>
+      <w:r>
+        <w:t xml:space="preserve"> String </w:t>
+      </w:r>
+      <w:proofErr w:type="spellStart"/>
+      <w:r>
+        <w:t>firstName</w:t>
+      </w:r>
+      <w:proofErr w:type="spellEnd"/>
+      <w:r>
+        <w:t>;</w:t>
+      </w:r>
+    </w:p>
+    <w:p>
+      <w:r>
+        <w:lastRenderedPageBreak/>
+        <w:tab/>
+      </w:r>
+      <w:proofErr w:type="gramStart"/>
+      <w:r>
+        <w:t>private</w:t>
+      </w:r>
+      <w:proofErr w:type="gramEnd"/>
+      <w:r>
+        <w:t xml:space="preserve"> Date </w:t>
+      </w:r>
+      <w:proofErr w:type="spellStart"/>
+      <w:r>
+        <w:t>hireDate</w:t>
+      </w:r>
+      <w:proofErr w:type="spellEnd"/>
+      <w:r>
+        <w:t>;</w:t>
+      </w:r>
+    </w:p>
+    <w:p>
+      <w:r>
+        <w:tab/>
+      </w:r>
+      <w:proofErr w:type="gramStart"/>
+      <w:r>
+        <w:t>private</w:t>
+      </w:r>
+      <w:proofErr w:type="gramEnd"/>
+      <w:r>
+        <w:t xml:space="preserve"> </w:t>
+      </w:r>
+      <w:proofErr w:type="spellStart"/>
+      <w:r>
+        <w:t>boolean</w:t>
+      </w:r>
+      <w:proofErr w:type="spellEnd"/>
+      <w:r>
+        <w:t xml:space="preserve"> </w:t>
+      </w:r>
+      <w:proofErr w:type="spellStart"/>
+      <w:r>
+        <w:t>hasCompanyCar</w:t>
+      </w:r>
+      <w:proofErr w:type="spellEnd"/>
+      <w:r>
+        <w:t>;</w:t>
+      </w:r>
+    </w:p>
+    <w:p/>
+    <w:p/>
+    <w:p>
+      <w:r>
+        <w:tab/>
+        <w:t xml:space="preserve">Date </w:t>
+      </w:r>
+      <w:proofErr w:type="spellStart"/>
+      <w:r>
+        <w:t>hd</w:t>
+      </w:r>
+      <w:proofErr w:type="spellEnd"/>
+      <w:r>
+        <w:t xml:space="preserve"> = new </w:t>
+      </w:r>
+      <w:proofErr w:type="gramStart"/>
+      <w:r>
+        <w:t>Date(</w:t>
+      </w:r>
+      <w:proofErr w:type="gramEnd"/>
+      <w:r>
+        <w:t>21,04,2022);</w:t>
+      </w:r>
+    </w:p>
+    <w:p/>
+    <w:p>
+      <w:r>
+        <w:tab/>
+        <w:t>//Argument-Constructor</w:t>
+      </w:r>
+    </w:p>
+    <w:p>
+      <w:r>
+        <w:tab/>
+      </w:r>
+      <w:proofErr w:type="gramStart"/>
+      <w:r>
+        <w:t>public</w:t>
+      </w:r>
+      <w:proofErr w:type="gramEnd"/>
+      <w:r>
+        <w:t xml:space="preserve"> Person2(String </w:t>
+      </w:r>
+      <w:proofErr w:type="spellStart"/>
+      <w:r>
+        <w:t>fn</w:t>
+      </w:r>
+      <w:proofErr w:type="spellEnd"/>
+      <w:r>
+        <w:t xml:space="preserve">, Date </w:t>
+      </w:r>
+      <w:proofErr w:type="spellStart"/>
+      <w:r>
+        <w:t>hd</w:t>
+      </w:r>
+      <w:proofErr w:type="spellEnd"/>
+      <w:r>
+        <w:t xml:space="preserve">, </w:t>
+      </w:r>
+      <w:proofErr w:type="spellStart"/>
+      <w:r>
+        <w:t>boolean</w:t>
+      </w:r>
+      <w:proofErr w:type="spellEnd"/>
+      <w:r>
+        <w:t xml:space="preserve"> </w:t>
+      </w:r>
+      <w:proofErr w:type="spellStart"/>
+      <w:r>
+        <w:t>hcr</w:t>
+      </w:r>
+      <w:proofErr w:type="spellEnd"/>
+      <w:r>
+        <w:t>){</w:t>
+      </w:r>
+    </w:p>
+    <w:p>
+      <w:r>
+        <w:tab/>
+      </w:r>
+      <w:r>
+        <w:tab/>
+      </w:r>
+      <w:proofErr w:type="gramStart"/>
+      <w:r>
+        <w:t>if(</w:t>
+      </w:r>
+      <w:proofErr w:type="spellStart"/>
+      <w:proofErr w:type="gramEnd"/>
+      <w:r>
+        <w:t>fn</w:t>
+      </w:r>
+      <w:proofErr w:type="spellEnd"/>
+      <w:r>
+        <w:t>!=""){</w:t>
+      </w:r>
+    </w:p>
+    <w:p>
+      <w:r>
+        <w:tab/>
+      </w:r>
+      <w:r>
+        <w:tab/>
+      </w:r>
+      <w:r>
+        <w:tab/>
+      </w:r>
+      <w:proofErr w:type="spellStart"/>
+      <w:proofErr w:type="gramStart"/>
+      <w:r>
+        <w:t>firstName</w:t>
+      </w:r>
+      <w:proofErr w:type="spellEnd"/>
+      <w:proofErr w:type="gramEnd"/>
+      <w:r>
+        <w:t xml:space="preserve"> = </w:t>
+      </w:r>
+      <w:proofErr w:type="spellStart"/>
+      <w:r>
+        <w:t>fn</w:t>
+      </w:r>
+      <w:proofErr w:type="spellEnd"/>
+      <w:r>
+        <w:t>;</w:t>
+      </w:r>
+    </w:p>
+    <w:p>
+      <w:r>
+        <w:tab/>
+      </w:r>
+      <w:r>
+        <w:tab/>
+      </w:r>
+      <w:r>
+        <w:tab/>
+      </w:r>
+      <w:proofErr w:type="spellStart"/>
+      <w:proofErr w:type="gramStart"/>
+      <w:r>
+        <w:t>hireDate</w:t>
+      </w:r>
+      <w:proofErr w:type="spellEnd"/>
+      <w:proofErr w:type="gramEnd"/>
+      <w:r>
+        <w:t xml:space="preserve"> = </w:t>
+      </w:r>
+      <w:proofErr w:type="spellStart"/>
+      <w:r>
+        <w:t>hd</w:t>
+      </w:r>
+      <w:proofErr w:type="spellEnd"/>
+      <w:r>
+        <w:t>;</w:t>
+      </w:r>
+    </w:p>
+    <w:p>
+      <w:r>
+        <w:tab/>
+      </w:r>
+      <w:r>
+        <w:tab/>
+      </w:r>
+      <w:r>
+        <w:tab/>
+      </w:r>
+      <w:proofErr w:type="spellStart"/>
+      <w:proofErr w:type="gramStart"/>
+      <w:r>
+        <w:t>hasCompanyCar</w:t>
+      </w:r>
+      <w:proofErr w:type="spellEnd"/>
+      <w:proofErr w:type="gramEnd"/>
+      <w:r>
+        <w:t xml:space="preserve"> = </w:t>
+      </w:r>
+      <w:proofErr w:type="spellStart"/>
+      <w:r>
+        <w:t>hcr</w:t>
+      </w:r>
+      <w:proofErr w:type="spellEnd"/>
+      <w:r>
+        <w:t>;</w:t>
+      </w:r>
+    </w:p>
+    <w:p>
+      <w:r>
+        <w:tab/>
+      </w:r>
+      <w:r>
+        <w:tab/>
+        <w:t>}</w:t>
+      </w:r>
+    </w:p>
+    <w:p>
+      <w:r>
+        <w:tab/>
+        <w:t>}</w:t>
+      </w:r>
+    </w:p>
+    <w:p/>
+    <w:p>
+      <w:r>
+        <w:tab/>
+      </w:r>
+      <w:proofErr w:type="gramStart"/>
+      <w:r>
+        <w:t>public</w:t>
+      </w:r>
+      <w:proofErr w:type="gramEnd"/>
+      <w:r>
+        <w:t xml:space="preserve"> abstract double earnings();</w:t>
+      </w:r>
+    </w:p>
+    <w:p/>
+    <w:p/>
+    <w:p>
+      <w:r>
+        <w:t>}</w:t>
+      </w:r>
+    </w:p>
+    <w:p>
+      <w:pPr>
+        <w:pStyle w:val="NoSpacing"/>
+        <w:spacing w:line="256" w:lineRule="auto"/>
+        <w:jc w:val="center"/>
+        <w:rPr>
+          <w:rFonts w:ascii="Bahnschrift SemiBold" w:hAnsi="Bahnschrift SemiBold" w:cs="Arial"/>
+          <w:b/>
+          <w:caps/>
+          <w:color w:val="2E74B5" w:themeColor="accent1" w:themeShade="BF"/>
+          <w:sz w:val="32"/>
+          <w:szCs w:val="26"/>
+        </w:rPr>
+      </w:pPr>
+      <w:r>
+        <w:rPr>
+          <w:rFonts w:ascii="Bahnschrift SemiBold" w:hAnsi="Bahnschrift SemiBold" w:cs="Arial"/>
+          <w:b/>
+          <w:caps/>
+          <w:color w:val="2E74B5" w:themeColor="accent1" w:themeShade="BF"/>
+          <w:sz w:val="32"/>
+          <w:szCs w:val="26"/>
+        </w:rPr>
+        <w:t xml:space="preserve">2.  </w:t>
+      </w:r>
+      <w:r>
+        <w:rPr>
+          <w:rFonts w:ascii="Bahnschrift SemiBold" w:hAnsi="Bahnschrift SemiBold" w:cs="Arial"/>
+          <w:b/>
+          <w:caps/>
+          <w:color w:val="2E74B5" w:themeColor="accent1" w:themeShade="BF"/>
+          <w:sz w:val="32"/>
+          <w:szCs w:val="26"/>
+        </w:rPr>
+        <w:t>Employee</w:t>
+      </w:r>
+      <w:r>
+        <w:rPr>
+          <w:rFonts w:ascii="Bahnschrift SemiBold" w:hAnsi="Bahnschrift SemiBold" w:cs="Arial"/>
+          <w:b/>
+          <w:caps/>
+          <w:color w:val="2E74B5" w:themeColor="accent1" w:themeShade="BF"/>
+          <w:sz w:val="32"/>
+          <w:szCs w:val="26"/>
+        </w:rPr>
+        <w:t xml:space="preserve"> cLass</w:t>
+      </w:r>
+    </w:p>
+    <w:p>
+      <w:pPr>
+        <w:pStyle w:val="NoSpacing"/>
+        <w:spacing w:line="256" w:lineRule="auto"/>
+        <w:jc w:val="center"/>
+        <w:rPr>
+          <w:rFonts w:ascii="Bahnschrift SemiBold" w:hAnsi="Bahnschrift SemiBold" w:cs="Arial"/>
+          <w:b/>
+          <w:caps/>
+          <w:color w:val="2E74B5" w:themeColor="accent1" w:themeShade="BF"/>
+          <w:sz w:val="32"/>
+          <w:szCs w:val="26"/>
+        </w:rPr>
+      </w:pPr>
+    </w:p>
+    <w:p>
+      <w:proofErr w:type="gramStart"/>
+      <w:r>
+        <w:t>public</w:t>
+      </w:r>
+      <w:proofErr w:type="gramEnd"/>
+      <w:r>
+        <w:t xml:space="preserve"> class Employee{</w:t>
+      </w:r>
+    </w:p>
+    <w:p/>
+    <w:p>
+      <w:r>
+        <w:tab/>
+        <w:t>//Data Members</w:t>
+      </w:r>
+    </w:p>
+    <w:p>
+      <w:r>
+        <w:tab/>
+      </w:r>
+      <w:proofErr w:type="gramStart"/>
+      <w:r>
+        <w:t>private</w:t>
+      </w:r>
+      <w:proofErr w:type="gramEnd"/>
+      <w:r>
+        <w:t xml:space="preserve"> String designation;</w:t>
+      </w:r>
+    </w:p>
+    <w:p>
+      <w:r>
+        <w:tab/>
+      </w:r>
+      <w:proofErr w:type="gramStart"/>
+      <w:r>
+        <w:t>private</w:t>
+      </w:r>
+      <w:proofErr w:type="gramEnd"/>
+      <w:r>
+        <w:t xml:space="preserve"> </w:t>
+      </w:r>
+      <w:proofErr w:type="spellStart"/>
+      <w:r>
+        <w:t>int</w:t>
+      </w:r>
+      <w:proofErr w:type="spellEnd"/>
+      <w:r>
+        <w:t xml:space="preserve"> wage;</w:t>
+      </w:r>
+    </w:p>
+    <w:p>
+      <w:r>
+        <w:tab/>
+      </w:r>
+      <w:proofErr w:type="gramStart"/>
+      <w:r>
+        <w:t>private</w:t>
+      </w:r>
+      <w:proofErr w:type="gramEnd"/>
+      <w:r>
+        <w:t xml:space="preserve"> </w:t>
+      </w:r>
+      <w:proofErr w:type="spellStart"/>
+      <w:r>
+        <w:t>int</w:t>
+      </w:r>
+      <w:proofErr w:type="spellEnd"/>
+      <w:r>
+        <w:t xml:space="preserve"> </w:t>
+      </w:r>
+      <w:proofErr w:type="spellStart"/>
+      <w:r>
+        <w:t>workingHours</w:t>
+      </w:r>
+      <w:proofErr w:type="spellEnd"/>
+      <w:r>
+        <w:t>;</w:t>
+      </w:r>
+    </w:p>
+    <w:p/>
+    <w:p>
+      <w:r>
+        <w:tab/>
+      </w:r>
+    </w:p>
+    <w:p/>
+    <w:p>
+      <w:r>
+        <w:tab/>
+        <w:t>//Argument-Constructor</w:t>
+      </w:r>
+    </w:p>
+    <w:p>
+      <w:r>
+        <w:tab/>
+      </w:r>
+      <w:proofErr w:type="gramStart"/>
+      <w:r>
+        <w:t>public</w:t>
+      </w:r>
+      <w:proofErr w:type="gramEnd"/>
+      <w:r>
+        <w:t xml:space="preserve"> Employee(String des, </w:t>
+      </w:r>
+      <w:proofErr w:type="spellStart"/>
+      <w:r>
+        <w:t>int</w:t>
+      </w:r>
+      <w:proofErr w:type="spellEnd"/>
+      <w:r>
+        <w:t xml:space="preserve"> wag, </w:t>
+      </w:r>
+      <w:proofErr w:type="spellStart"/>
+      <w:r>
+        <w:t>int</w:t>
+      </w:r>
+      <w:proofErr w:type="spellEnd"/>
+      <w:r>
+        <w:t xml:space="preserve"> </w:t>
+      </w:r>
+      <w:proofErr w:type="spellStart"/>
+      <w:r>
+        <w:t>wh</w:t>
+      </w:r>
+      <w:proofErr w:type="spellEnd"/>
+      <w:r>
+        <w:t>){</w:t>
+      </w:r>
+    </w:p>
+    <w:p>
+      <w:r>
+        <w:tab/>
+      </w:r>
+      <w:r>
+        <w:tab/>
+      </w:r>
+      <w:proofErr w:type="gramStart"/>
+      <w:r>
+        <w:t>designation</w:t>
+      </w:r>
+      <w:proofErr w:type="gramEnd"/>
+      <w:r>
+        <w:t xml:space="preserve"> = des;</w:t>
+      </w:r>
+    </w:p>
+    <w:p>
+      <w:r>
+        <w:tab/>
+      </w:r>
+      <w:r>
+        <w:tab/>
+      </w:r>
+      <w:proofErr w:type="gramStart"/>
+      <w:r>
+        <w:t>wage</w:t>
+      </w:r>
+      <w:proofErr w:type="gramEnd"/>
+      <w:r>
+        <w:t xml:space="preserve"> = wag;</w:t>
+      </w:r>
+    </w:p>
+    <w:p>
+      <w:r>
+        <w:tab/>
+      </w:r>
+      <w:r>
+        <w:tab/>
+      </w:r>
+      <w:proofErr w:type="spellStart"/>
+      <w:proofErr w:type="gramStart"/>
+      <w:r>
+        <w:t>workingHours</w:t>
+      </w:r>
+      <w:proofErr w:type="spellEnd"/>
+      <w:proofErr w:type="gramEnd"/>
+      <w:r>
+        <w:t xml:space="preserve"> = </w:t>
+      </w:r>
+      <w:proofErr w:type="spellStart"/>
+      <w:r>
+        <w:t>wh</w:t>
+      </w:r>
+      <w:proofErr w:type="spellEnd"/>
+      <w:r>
+        <w:t>;</w:t>
+      </w:r>
+    </w:p>
+    <w:p>
+      <w:r>
+        <w:tab/>
+        <w:t>}</w:t>
+      </w:r>
+    </w:p>
+    <w:p/>
+    <w:p>
+      <w:r>
+        <w:tab/>
+      </w:r>
+      <w:proofErr w:type="gramStart"/>
+      <w:r>
+        <w:t>public</w:t>
+      </w:r>
+      <w:proofErr w:type="gramEnd"/>
+      <w:r>
+        <w:t xml:space="preserve"> double earnings(){</w:t>
+      </w:r>
+    </w:p>
+    <w:p>
+      <w:r>
+        <w:tab/>
+      </w:r>
+      <w:r>
+        <w:tab/>
+      </w:r>
+      <w:proofErr w:type="gramStart"/>
+      <w:r>
+        <w:t>return</w:t>
+      </w:r>
+      <w:proofErr w:type="gramEnd"/>
+      <w:r>
+        <w:t xml:space="preserve"> </w:t>
+      </w:r>
+      <w:proofErr w:type="spellStart"/>
+      <w:r>
+        <w:t>workingHours</w:t>
+      </w:r>
+      <w:proofErr w:type="spellEnd"/>
+      <w:r>
+        <w:t xml:space="preserve"> * wage;</w:t>
+      </w:r>
+    </w:p>
+    <w:p>
+      <w:r>
+        <w:tab/>
+        <w:t>}</w:t>
+      </w:r>
+    </w:p>
+    <w:p>
+      <w:r>
+        <w:tab/>
+      </w:r>
+    </w:p>
+    <w:p>
+      <w:r>
+        <w:t>}</w:t>
+      </w:r>
+    </w:p>
+    <w:p>
+      <w:pPr>
+        <w:pStyle w:val="NoSpacing"/>
+        <w:spacing w:line="256" w:lineRule="auto"/>
+        <w:jc w:val="center"/>
+        <w:rPr>
+          <w:rFonts w:ascii="Bahnschrift SemiBold" w:hAnsi="Bahnschrift SemiBold" w:cs="Arial"/>
+          <w:b/>
+          <w:caps/>
+          <w:color w:val="2E74B5" w:themeColor="accent1" w:themeShade="BF"/>
+          <w:sz w:val="32"/>
+          <w:szCs w:val="26"/>
+        </w:rPr>
+      </w:pPr>
+      <w:r>
+        <w:rPr>
+          <w:rFonts w:ascii="Bahnschrift SemiBold" w:hAnsi="Bahnschrift SemiBold" w:cs="Arial"/>
+          <w:b/>
+          <w:caps/>
+          <w:color w:val="2E74B5" w:themeColor="accent1" w:themeShade="BF"/>
+          <w:sz w:val="32"/>
+          <w:szCs w:val="26"/>
+        </w:rPr>
+        <w:t>2</w:t>
+      </w:r>
+      <w:r>
+        <w:rPr>
+          <w:rFonts w:ascii="Bahnschrift SemiBold" w:hAnsi="Bahnschrift SemiBold" w:cs="Arial"/>
+          <w:b/>
+          <w:caps/>
+          <w:color w:val="2E74B5" w:themeColor="accent1" w:themeShade="BF"/>
+          <w:sz w:val="32"/>
+          <w:szCs w:val="26"/>
+        </w:rPr>
+        <w:t>.  Manager cLass</w:t>
+      </w:r>
+    </w:p>
+    <w:p>
+      <w:proofErr w:type="gramStart"/>
+      <w:r>
+        <w:t>public</w:t>
+      </w:r>
+      <w:proofErr w:type="gramEnd"/>
+      <w:r>
+        <w:t xml:space="preserve"> class Manager{</w:t>
+      </w:r>
+    </w:p>
+    <w:p/>
+    <w:p>
+      <w:r>
+        <w:tab/>
+        <w:t>//Data Members</w:t>
+      </w:r>
+    </w:p>
+    <w:p>
+      <w:r>
+        <w:tab/>
+      </w:r>
+      <w:proofErr w:type="gramStart"/>
+      <w:r>
+        <w:t>private</w:t>
+      </w:r>
+      <w:proofErr w:type="gramEnd"/>
+      <w:r>
+        <w:t xml:space="preserve"> Employee[] </w:t>
+      </w:r>
+      <w:proofErr w:type="spellStart"/>
+      <w:r>
+        <w:t>eArray</w:t>
+      </w:r>
+      <w:proofErr w:type="spellEnd"/>
+      <w:r>
+        <w:t>;</w:t>
+      </w:r>
+    </w:p>
+    <w:p>
+      <w:r>
+        <w:tab/>
+      </w:r>
+      <w:proofErr w:type="gramStart"/>
+      <w:r>
+        <w:t>private</w:t>
+      </w:r>
+      <w:proofErr w:type="gramEnd"/>
+      <w:r>
+        <w:t xml:space="preserve"> </w:t>
+      </w:r>
+      <w:proofErr w:type="spellStart"/>
+      <w:r>
+        <w:t>int</w:t>
+      </w:r>
+      <w:proofErr w:type="spellEnd"/>
+      <w:r>
+        <w:t xml:space="preserve"> </w:t>
+      </w:r>
+      <w:proofErr w:type="spellStart"/>
+      <w:r>
+        <w:t>noOfProjects</w:t>
+      </w:r>
+      <w:proofErr w:type="spellEnd"/>
+      <w:r>
+        <w:t>;</w:t>
+      </w:r>
+    </w:p>
+    <w:p>
+      <w:r>
+        <w:tab/>
+      </w:r>
+      <w:proofErr w:type="gramStart"/>
+      <w:r>
+        <w:t>private</w:t>
+      </w:r>
+      <w:proofErr w:type="gramEnd"/>
+      <w:r>
+        <w:t xml:space="preserve"> </w:t>
+      </w:r>
+      <w:proofErr w:type="spellStart"/>
+      <w:r>
+        <w:t>int</w:t>
+      </w:r>
+      <w:proofErr w:type="spellEnd"/>
+      <w:r>
+        <w:t xml:space="preserve"> </w:t>
+      </w:r>
+      <w:proofErr w:type="spellStart"/>
+      <w:r>
+        <w:t>projectPay</w:t>
+      </w:r>
+      <w:proofErr w:type="spellEnd"/>
+      <w:r>
+        <w:t>;</w:t>
+      </w:r>
+    </w:p>
+    <w:p>
+      <w:r>
+        <w:tab/>
+      </w:r>
+    </w:p>
+    <w:p/>
+    <w:p>
+      <w:r>
+        <w:tab/>
+        <w:t>//Argument-Constructor</w:t>
+      </w:r>
+    </w:p>
+    <w:p>
+      <w:r>
+        <w:tab/>
+      </w:r>
+      <w:proofErr w:type="gramStart"/>
+      <w:r>
+        <w:t>public</w:t>
+      </w:r>
+      <w:proofErr w:type="gramEnd"/>
+      <w:r>
+        <w:t xml:space="preserve"> Manager(Employee[] </w:t>
+      </w:r>
+      <w:proofErr w:type="spellStart"/>
+      <w:r>
+        <w:t>e_arr</w:t>
+      </w:r>
+      <w:proofErr w:type="spellEnd"/>
+      <w:r>
+        <w:t xml:space="preserve">, </w:t>
+      </w:r>
+      <w:proofErr w:type="spellStart"/>
+      <w:r>
+        <w:t>int</w:t>
+      </w:r>
+      <w:proofErr w:type="spellEnd"/>
+      <w:r>
+        <w:t xml:space="preserve"> np, </w:t>
+      </w:r>
+      <w:proofErr w:type="spellStart"/>
+      <w:r>
+        <w:t>int</w:t>
+      </w:r>
+      <w:proofErr w:type="spellEnd"/>
+      <w:r>
+        <w:t xml:space="preserve"> pp){</w:t>
+      </w:r>
+    </w:p>
+    <w:p>
+      <w:r>
+        <w:tab/>
+      </w:r>
+      <w:r>
+        <w:tab/>
+      </w:r>
+      <w:proofErr w:type="spellStart"/>
+      <w:r>
+        <w:t>this.eArray</w:t>
+      </w:r>
+      <w:proofErr w:type="spellEnd"/>
+      <w:r>
+        <w:t xml:space="preserve"> = </w:t>
+      </w:r>
+      <w:proofErr w:type="spellStart"/>
+      <w:r>
+        <w:t>e_arr</w:t>
+      </w:r>
+      <w:proofErr w:type="spellEnd"/>
+      <w:r>
+        <w:t>;</w:t>
+      </w:r>
+    </w:p>
+    <w:p>
+      <w:r>
+        <w:tab/>
+      </w:r>
+      <w:r>
+        <w:tab/>
+      </w:r>
+      <w:proofErr w:type="spellStart"/>
+      <w:proofErr w:type="gramStart"/>
+      <w:r>
+        <w:t>noOfProjects</w:t>
+      </w:r>
+      <w:proofErr w:type="spellEnd"/>
+      <w:proofErr w:type="gramEnd"/>
+      <w:r>
+        <w:t xml:space="preserve"> = np;</w:t>
+      </w:r>
+    </w:p>
+    <w:p>
+      <w:r>
+        <w:tab/>
+      </w:r>
+      <w:r>
+        <w:tab/>
+      </w:r>
+      <w:proofErr w:type="spellStart"/>
+      <w:proofErr w:type="gramStart"/>
+      <w:r>
+        <w:t>projectPay</w:t>
+      </w:r>
+      <w:proofErr w:type="spellEnd"/>
+      <w:proofErr w:type="gramEnd"/>
+      <w:r>
+        <w:t xml:space="preserve"> = pp;</w:t>
+      </w:r>
+    </w:p>
+    <w:p>
+      <w:r>
+        <w:tab/>
+        <w:t>}</w:t>
+      </w:r>
+    </w:p>
+    <w:p/>
+    <w:p/>
+    <w:p>
+      <w:r>
+        <w:tab/>
+      </w:r>
+      <w:proofErr w:type="gramStart"/>
+      <w:r>
+        <w:t>public</w:t>
+      </w:r>
+      <w:proofErr w:type="gramEnd"/>
+      <w:r>
+        <w:t xml:space="preserve"> double earnings(){</w:t>
+      </w:r>
+    </w:p>
+    <w:p>
+      <w:r>
+        <w:tab/>
+      </w:r>
+      <w:r>
+        <w:tab/>
+      </w:r>
+      <w:proofErr w:type="gramStart"/>
+      <w:r>
+        <w:t>return</w:t>
+      </w:r>
+      <w:proofErr w:type="gramEnd"/>
+      <w:r>
+        <w:t xml:space="preserve"> </w:t>
+      </w:r>
+      <w:proofErr w:type="spellStart"/>
+      <w:r>
+        <w:t>projectPay</w:t>
+      </w:r>
+      <w:proofErr w:type="spellEnd"/>
+      <w:r>
+        <w:t xml:space="preserve"> * </w:t>
+      </w:r>
+      <w:proofErr w:type="spellStart"/>
+      <w:r>
+        <w:t>noOfProjects</w:t>
+      </w:r>
+      <w:proofErr w:type="spellEnd"/>
+      <w:r>
+        <w:t>;</w:t>
+      </w:r>
+    </w:p>
+    <w:p>
+      <w:r>
+        <w:tab/>
+        <w:t>}</w:t>
+      </w:r>
+    </w:p>
+    <w:p/>
+    <w:p>
+      <w:r>
+        <w:t>}</w:t>
+      </w:r>
+    </w:p>
+    <w:p>
+      <w:pPr>
+        <w:pStyle w:val="NoSpacing"/>
+        <w:spacing w:line="256" w:lineRule="auto"/>
+        <w:jc w:val="center"/>
+        <w:rPr>
+          <w:rFonts w:ascii="Bahnschrift SemiBold" w:hAnsi="Bahnschrift SemiBold" w:cs="Arial"/>
+          <w:b/>
+          <w:caps/>
+          <w:color w:val="2E74B5" w:themeColor="accent1" w:themeShade="BF"/>
+          <w:sz w:val="32"/>
+          <w:szCs w:val="26"/>
+        </w:rPr>
+      </w:pPr>
+      <w:r>
+        <w:rPr>
+          <w:rFonts w:ascii="Bahnschrift SemiBold" w:hAnsi="Bahnschrift SemiBold" w:cs="Arial"/>
+          <w:b/>
+          <w:caps/>
+          <w:color w:val="2E74B5" w:themeColor="accent1" w:themeShade="BF"/>
+          <w:sz w:val="32"/>
+          <w:szCs w:val="26"/>
+        </w:rPr>
+        <w:t>2</w:t>
+      </w:r>
+      <w:r>
+        <w:rPr>
+          <w:rFonts w:ascii="Bahnschrift SemiBold" w:hAnsi="Bahnschrift SemiBold" w:cs="Arial"/>
+          <w:b/>
+          <w:caps/>
+          <w:color w:val="2E74B5" w:themeColor="accent1" w:themeShade="BF"/>
+          <w:sz w:val="32"/>
+          <w:szCs w:val="26"/>
+        </w:rPr>
+        <w:t xml:space="preserve">.  Runner </w:t>
+      </w:r>
+      <w:r>
+        <w:rPr>
+          <w:rFonts w:ascii="Bahnschrift SemiBold" w:hAnsi="Bahnschrift SemiBold" w:cs="Arial"/>
+          <w:b/>
+          <w:caps/>
+          <w:color w:val="2E74B5" w:themeColor="accent1" w:themeShade="BF"/>
+          <w:sz w:val="32"/>
+          <w:szCs w:val="26"/>
+        </w:rPr>
+        <w:t>Manager</w:t>
+      </w:r>
+      <w:r>
+        <w:rPr>
+          <w:rFonts w:ascii="Bahnschrift SemiBold" w:hAnsi="Bahnschrift SemiBold" w:cs="Arial"/>
+          <w:b/>
+          <w:caps/>
+          <w:color w:val="2E74B5" w:themeColor="accent1" w:themeShade="BF"/>
+          <w:sz w:val="32"/>
+          <w:szCs w:val="26"/>
+        </w:rPr>
+        <w:t xml:space="preserve"> cLass</w:t>
+      </w:r>
+    </w:p>
+    <w:p/>
+    <w:p>
+      <w:proofErr w:type="gramStart"/>
+      <w:r>
+        <w:t>public</w:t>
+      </w:r>
+      <w:proofErr w:type="gramEnd"/>
+      <w:r>
+        <w:t xml:space="preserve"> class Runner{</w:t>
+      </w:r>
+    </w:p>
+    <w:p>
+      <w:r>
+        <w:tab/>
+      </w:r>
+      <w:proofErr w:type="gramStart"/>
+      <w:r>
+        <w:t>public</w:t>
+      </w:r>
+      <w:proofErr w:type="gramEnd"/>
+      <w:r>
+        <w:t xml:space="preserve"> static void main(String[] </w:t>
+      </w:r>
+      <w:proofErr w:type="spellStart"/>
+      <w:r>
+        <w:t>args</w:t>
+      </w:r>
+      <w:proofErr w:type="spellEnd"/>
+      <w:r>
+        <w:t>) {</w:t>
+      </w:r>
+    </w:p>
+    <w:p>
+      <w:r>
+        <w:tab/>
+      </w:r>
+      <w:r>
+        <w:tab/>
+        <w:t xml:space="preserve">Employee e1 = new </w:t>
+      </w:r>
+      <w:proofErr w:type="gramStart"/>
+      <w:r>
+        <w:t>Employee(</w:t>
+      </w:r>
+      <w:proofErr w:type="gramEnd"/>
+      <w:r>
+        <w:t>"Admin", 30, 9);</w:t>
+      </w:r>
+    </w:p>
+    <w:p>
+      <w:r>
+        <w:tab/>
+      </w:r>
+      <w:r>
+        <w:tab/>
+        <w:t xml:space="preserve">Employee e2 = new </w:t>
+      </w:r>
+      <w:proofErr w:type="gramStart"/>
+      <w:r>
+        <w:t>Employee(</w:t>
+      </w:r>
+      <w:proofErr w:type="gramEnd"/>
+      <w:r>
+        <w:t>"Clerk", 35, 8);</w:t>
+      </w:r>
+    </w:p>
+    <w:p>
+      <w:r>
+        <w:tab/>
+      </w:r>
+      <w:r>
+        <w:tab/>
+        <w:t xml:space="preserve">Employee e3 = new </w:t>
+      </w:r>
+      <w:proofErr w:type="gramStart"/>
+      <w:r>
+        <w:t>Employee(</w:t>
+      </w:r>
+      <w:proofErr w:type="gramEnd"/>
+      <w:r>
+        <w:t>"Operator", 30, 8);</w:t>
+      </w:r>
+    </w:p>
+    <w:p/>
+    <w:p>
+      <w:r>
+        <w:tab/>
+      </w:r>
+      <w:r>
+        <w:tab/>
+      </w:r>
+      <w:proofErr w:type="gramStart"/>
+      <w:r>
+        <w:t>Employee[</w:t>
+      </w:r>
+      <w:proofErr w:type="gramEnd"/>
+      <w:r>
+        <w:t xml:space="preserve">] </w:t>
+      </w:r>
+      <w:proofErr w:type="spellStart"/>
+      <w:r>
+        <w:t>myEmployee</w:t>
+      </w:r>
+      <w:proofErr w:type="spellEnd"/>
+      <w:r>
+        <w:t xml:space="preserve"> = new Employee[3];</w:t>
+      </w:r>
+    </w:p>
+    <w:p>
+      <w:r>
+        <w:tab/>
+      </w:r>
+      <w:r>
+        <w:tab/>
+      </w:r>
+      <w:proofErr w:type="spellStart"/>
+      <w:proofErr w:type="gramStart"/>
+      <w:r>
+        <w:t>myEmployee</w:t>
+      </w:r>
+      <w:proofErr w:type="spellEnd"/>
+      <w:r>
+        <w:t>[</w:t>
+      </w:r>
+      <w:proofErr w:type="gramEnd"/>
+      <w:r>
+        <w:t xml:space="preserve">0] = e1; </w:t>
+      </w:r>
+    </w:p>
+    <w:p>
+      <w:r>
+        <w:tab/>
+      </w:r>
+      <w:r>
+        <w:tab/>
+      </w:r>
+      <w:proofErr w:type="spellStart"/>
+      <w:proofErr w:type="gramStart"/>
+      <w:r>
+        <w:t>myEmployee</w:t>
+      </w:r>
+      <w:proofErr w:type="spellEnd"/>
+      <w:r>
+        <w:t>[</w:t>
+      </w:r>
+      <w:proofErr w:type="gramEnd"/>
+      <w:r>
+        <w:t xml:space="preserve">1] = e2; </w:t>
+      </w:r>
+    </w:p>
+    <w:p>
+      <w:r>
+        <w:tab/>
+      </w:r>
+      <w:r>
+        <w:tab/>
+      </w:r>
+      <w:proofErr w:type="spellStart"/>
+      <w:proofErr w:type="gramStart"/>
+      <w:r>
+        <w:t>myEmployee</w:t>
+      </w:r>
+      <w:proofErr w:type="spellEnd"/>
+      <w:r>
+        <w:t>[</w:t>
+      </w:r>
+      <w:proofErr w:type="gramEnd"/>
+      <w:r>
+        <w:t xml:space="preserve">2] = e3; </w:t>
+      </w:r>
+    </w:p>
+    <w:p/>
+    <w:p/>
+    <w:p>
+      <w:r>
+        <w:tab/>
+      </w:r>
+      <w:r>
+        <w:tab/>
+        <w:t xml:space="preserve">Manager man = new </w:t>
+      </w:r>
+      <w:proofErr w:type="gramStart"/>
+      <w:r>
+        <w:t>Manager(</w:t>
+      </w:r>
+      <w:proofErr w:type="spellStart"/>
+      <w:proofErr w:type="gramEnd"/>
+      <w:r>
+        <w:t>myEmployee</w:t>
+      </w:r>
+      <w:proofErr w:type="spellEnd"/>
+      <w:r>
+        <w:t>, 9, 15000);</w:t>
+      </w:r>
+    </w:p>
+    <w:p/>
+    <w:p>
+      <w:r>
+        <w:tab/>
+      </w:r>
+      <w:r>
+        <w:tab/>
+      </w:r>
+      <w:proofErr w:type="gramStart"/>
+      <w:r>
+        <w:t>for(</w:t>
+      </w:r>
+      <w:proofErr w:type="spellStart"/>
+      <w:proofErr w:type="gramEnd"/>
+      <w:r>
+        <w:t>int</w:t>
+      </w:r>
+      <w:proofErr w:type="spellEnd"/>
+      <w:r>
+        <w:t xml:space="preserve"> </w:t>
+      </w:r>
+      <w:proofErr w:type="spellStart"/>
+      <w:r>
+        <w:t>i</w:t>
+      </w:r>
+      <w:proofErr w:type="spellEnd"/>
+      <w:r>
+        <w:t xml:space="preserve"> = 0; </w:t>
+      </w:r>
+      <w:proofErr w:type="spellStart"/>
+      <w:r>
+        <w:t>i</w:t>
+      </w:r>
+      <w:proofErr w:type="spellEnd"/>
+      <w:r>
+        <w:t xml:space="preserve"> &lt; </w:t>
+      </w:r>
+      <w:proofErr w:type="spellStart"/>
+      <w:r>
+        <w:t>myEmployee.length</w:t>
+      </w:r>
+      <w:proofErr w:type="spellEnd"/>
+      <w:r>
+        <w:t xml:space="preserve">; </w:t>
+      </w:r>
+      <w:proofErr w:type="spellStart"/>
+      <w:r>
+        <w:t>i</w:t>
+      </w:r>
+      <w:proofErr w:type="spellEnd"/>
+      <w:r>
+        <w:t>++){</w:t>
+      </w:r>
+    </w:p>
+    <w:p>
+      <w:r>
+        <w:tab/>
+      </w:r>
+      <w:r>
+        <w:tab/>
+      </w:r>
+      <w:r>
+        <w:tab/>
+      </w:r>
+      <w:proofErr w:type="spellStart"/>
+      <w:proofErr w:type="gramStart"/>
+      <w:r>
+        <w:t>System.out.println</w:t>
+      </w:r>
+      <w:proofErr w:type="spellEnd"/>
+      <w:r>
+        <w:t>(</w:t>
+      </w:r>
+      <w:proofErr w:type="spellStart"/>
+      <w:proofErr w:type="gramEnd"/>
+      <w:r>
+        <w:t>man.earnings</w:t>
+      </w:r>
+      <w:proofErr w:type="spellEnd"/>
+      <w:r>
+        <w:t>()+ " ");</w:t>
+      </w:r>
+    </w:p>
+    <w:p>
+      <w:r>
+        <w:tab/>
+      </w:r>
+      <w:r>
+        <w:tab/>
+      </w:r>
+      <w:r>
+        <w:tab/>
+      </w:r>
+      <w:proofErr w:type="spellStart"/>
+      <w:proofErr w:type="gramStart"/>
+      <w:r>
+        <w:t>System.out.println</w:t>
+      </w:r>
+      <w:proofErr w:type="spellEnd"/>
+      <w:r>
+        <w:t>(</w:t>
+      </w:r>
+      <w:proofErr w:type="spellStart"/>
+      <w:proofErr w:type="gramEnd"/>
+      <w:r>
+        <w:t>man.toString</w:t>
+      </w:r>
+      <w:proofErr w:type="spellEnd"/>
+      <w:r>
+        <w:t>()+ " ");</w:t>
+      </w:r>
+    </w:p>
+    <w:p>
+      <w:r>
+        <w:tab/>
+      </w:r>
+      <w:r>
+        <w:tab/>
+        <w:t>}</w:t>
+      </w:r>
+    </w:p>
+    <w:p>
+      <w:r>
+        <w:tab/>
+        <w:t>}</w:t>
+      </w:r>
+    </w:p>
+    <w:p>
+      <w:pPr>
+        <w:pBdr>
+          <w:bottom w:val="single" w:sz="6" w:space="1" w:color="auto"/>
+        </w:pBdr>
+      </w:pPr>
+      <w:r>
+        <w:t>}</w:t>
+      </w:r>
+    </w:p>
+    <w:p>
+      <w:pPr>
+        <w:pBdr>
+          <w:bottom w:val="single" w:sz="6" w:space="1" w:color="auto"/>
+        </w:pBdr>
+      </w:pPr>
     </w:p>
     <w:p/>
     <w:sectPr>
       <w:pgSz w:w="12240" w:h="15840"/>
       <w:pgMar w:top="1440" w:right="1440" w:bottom="1440" w:left="1440" w:header="720" w:footer="720" w:gutter="0"/>
+      <w:pgBorders w:offsetFrom="page">
+        <w:top w:val="single" w:sz="4" w:space="24" w:color="auto"/>
+        <w:left w:val="single" w:sz="4" w:space="24" w:color="auto"/>
+        <w:bottom w:val="single" w:sz="4" w:space="24" w:color="auto"/>
+        <w:right w:val="single" w:sz="4" w:space="24" w:color="auto"/>
+      </w:pgBorders>
       <w:cols w:space="720"/>
       <w:docGrid w:linePitch="360"/>
     </w:sectPr>

</xml_diff>